<commit_message>
updated GUI user guide to add instructions for the upload window
</commit_message>
<xml_diff>
--- a/GUI User Guide.docx
+++ b/GUI User Guide.docx
@@ -73,6 +73,9 @@
     </w:p>
     <w:p>
       <w:r>
+        <w:rPr>
+          <w:noProof/>
+        </w:rPr>
         <w:drawing>
           <wp:inline distT="0" distB="0" distL="0" distR="0" wp14:anchorId="28011EF0" wp14:editId="245CBB7F">
             <wp:extent cx="3677163" cy="4696480"/>
@@ -194,6 +197,9 @@
     </w:p>
     <w:p>
       <w:r>
+        <w:rPr>
+          <w:noProof/>
+        </w:rPr>
         <w:drawing>
           <wp:inline distT="0" distB="0" distL="0" distR="0" wp14:anchorId="3EEF6409" wp14:editId="75BC001A">
             <wp:extent cx="5731510" cy="5666740"/>
@@ -296,6 +302,9 @@
     </w:p>
     <w:p>
       <w:r>
+        <w:rPr>
+          <w:noProof/>
+        </w:rPr>
         <w:drawing>
           <wp:inline distT="0" distB="0" distL="0" distR="0" wp14:anchorId="782DF963" wp14:editId="011B845F">
             <wp:extent cx="3677163" cy="4696480"/>
@@ -333,16 +342,344 @@
         </w:drawing>
       </w:r>
     </w:p>
+    <w:p/>
+    <w:p/>
+    <w:p/>
+    <w:p/>
+    <w:p/>
+    <w:p/>
+    <w:p/>
     <w:p>
       <w:pPr>
         <w:pStyle w:val="Heading2"/>
       </w:pPr>
       <w:r>
+        <w:lastRenderedPageBreak/>
         <w:t>Upload Window</w:t>
+      </w:r>
+    </w:p>
+    <w:p>
+      <w:pPr>
+        <w:pStyle w:val="ListParagraph"/>
+        <w:numPr>
+          <w:ilvl w:val="0"/>
+          <w:numId w:val="5"/>
+        </w:numPr>
+      </w:pPr>
+      <w:r>
+        <w:t xml:space="preserve">Process Queue: </w:t>
+      </w:r>
+      <w:r>
+        <w:t>The videos that have been imported to process</w:t>
+      </w:r>
+      <w:r>
+        <w:t>.</w:t>
+      </w:r>
+    </w:p>
+    <w:p>
+      <w:pPr>
+        <w:pStyle w:val="ListParagraph"/>
+        <w:numPr>
+          <w:ilvl w:val="0"/>
+          <w:numId w:val="5"/>
+        </w:numPr>
+      </w:pPr>
+      <w:r>
+        <w:t xml:space="preserve">Split Length: </w:t>
+      </w:r>
+      <w:r>
+        <w:t>How long each video split is in seconds, disabled when at least one video is imported</w:t>
+      </w:r>
+      <w:r>
+        <w:t>.</w:t>
+      </w:r>
+    </w:p>
+    <w:p>
+      <w:pPr>
+        <w:pStyle w:val="ListParagraph"/>
+        <w:numPr>
+          <w:ilvl w:val="0"/>
+          <w:numId w:val="5"/>
+        </w:numPr>
+      </w:pPr>
+      <w:r>
+        <w:t xml:space="preserve">Load Button: </w:t>
+      </w:r>
+      <w:r>
+        <w:t>Loads a video in to be processed</w:t>
+      </w:r>
+      <w:r>
+        <w:t>.</w:t>
+      </w:r>
+    </w:p>
+    <w:p>
+      <w:pPr>
+        <w:pStyle w:val="ListParagraph"/>
+        <w:numPr>
+          <w:ilvl w:val="0"/>
+          <w:numId w:val="5"/>
+        </w:numPr>
+      </w:pPr>
+      <w:r>
+        <w:t xml:space="preserve">Remove Button: </w:t>
+      </w:r>
+      <w:r>
+        <w:t>Removes a video from the process queue</w:t>
+      </w:r>
+      <w:r>
+        <w:t>.</w:t>
+      </w:r>
+    </w:p>
+    <w:p>
+      <w:pPr>
+        <w:pStyle w:val="ListParagraph"/>
+        <w:numPr>
+          <w:ilvl w:val="0"/>
+          <w:numId w:val="5"/>
+        </w:numPr>
+      </w:pPr>
+      <w:r>
+        <w:t xml:space="preserve">Process Button: </w:t>
+      </w:r>
+      <w:r>
+        <w:t>Processes the loaded videos</w:t>
+      </w:r>
+      <w:r>
+        <w:t>.</w:t>
+      </w:r>
+    </w:p>
+    <w:p>
+      <w:pPr>
+        <w:pStyle w:val="ListParagraph"/>
+        <w:numPr>
+          <w:ilvl w:val="0"/>
+          <w:numId w:val="5"/>
+        </w:numPr>
+      </w:pPr>
+      <w:r>
+        <w:t>Progress bar: shows how far the videos have processed.</w:t>
+      </w:r>
+    </w:p>
+    <w:p>
+      <w:pPr>
+        <w:pStyle w:val="ListParagraph"/>
+        <w:numPr>
+          <w:ilvl w:val="0"/>
+          <w:numId w:val="5"/>
+        </w:numPr>
+      </w:pPr>
+      <w:r>
+        <w:t>Details Button: Shows more/less information about the processing.</w:t>
+      </w:r>
+    </w:p>
+    <w:p>
+      <w:pPr>
+        <w:pStyle w:val="ListParagraph"/>
+        <w:numPr>
+          <w:ilvl w:val="0"/>
+          <w:numId w:val="5"/>
+        </w:numPr>
+      </w:pPr>
+      <w:r>
+        <w:t>Console Input/Output: Processing data that is being typed into/returned from the console.</w:t>
+      </w:r>
+    </w:p>
+    <w:p>
+      <w:pPr>
+        <w:pStyle w:val="ListParagraph"/>
+        <w:numPr>
+          <w:ilvl w:val="0"/>
+          <w:numId w:val="5"/>
+        </w:numPr>
+      </w:pPr>
+      <w:r>
+        <w:t>Data Selector: Selector to choose the video to show in the main GUI.</w:t>
+      </w:r>
+    </w:p>
+    <w:p>
+      <w:pPr>
+        <w:pStyle w:val="ListParagraph"/>
+        <w:numPr>
+          <w:ilvl w:val="0"/>
+          <w:numId w:val="5"/>
+        </w:numPr>
+      </w:pPr>
+      <w:r>
+        <w:t>Close Button: Closes without importing to the GUI, progress is kept.</w:t>
+      </w:r>
+    </w:p>
+    <w:p>
+      <w:pPr>
+        <w:pStyle w:val="ListParagraph"/>
+        <w:numPr>
+          <w:ilvl w:val="0"/>
+          <w:numId w:val="5"/>
+        </w:numPr>
+      </w:pPr>
+      <w:r>
+        <w:t>Show Button: Show the currently selected data on the main GUI.</w:t>
+      </w:r>
+    </w:p>
+    <w:p>
+      <w:r>
+        <w:drawing>
+          <wp:inline distT="0" distB="0" distL="0" distR="0" wp14:anchorId="39EFDB0C" wp14:editId="1F09BB3F">
+            <wp:extent cx="4629796" cy="1362265"/>
+            <wp:effectExtent l="0" t="0" r="0" b="9525"/>
+            <wp:docPr id="8" name="Picture 8"/>
+            <wp:cNvGraphicFramePr>
+              <a:graphicFrameLocks xmlns:a="http://schemas.openxmlformats.org/drawingml/2006/main" noChangeAspect="1"/>
+            </wp:cNvGraphicFramePr>
+            <a:graphic xmlns:a="http://schemas.openxmlformats.org/drawingml/2006/main">
+              <a:graphicData uri="http://schemas.openxmlformats.org/drawingml/2006/picture">
+                <pic:pic xmlns:pic="http://schemas.openxmlformats.org/drawingml/2006/picture">
+                  <pic:nvPicPr>
+                    <pic:cNvPr id="1" name=""/>
+                    <pic:cNvPicPr/>
+                  </pic:nvPicPr>
+                  <pic:blipFill>
+                    <a:blip r:embed="rId8"/>
+                    <a:stretch>
+                      <a:fillRect/>
+                    </a:stretch>
+                  </pic:blipFill>
+                  <pic:spPr>
+                    <a:xfrm>
+                      <a:off x="0" y="0"/>
+                      <a:ext cx="4629796" cy="1362265"/>
+                    </a:xfrm>
+                    <a:prstGeom prst="rect">
+                      <a:avLst/>
+                    </a:prstGeom>
+                  </pic:spPr>
+                </pic:pic>
+              </a:graphicData>
+            </a:graphic>
+          </wp:inline>
+        </w:drawing>
+      </w:r>
+    </w:p>
+    <w:p>
+      <w:r>
+        <w:drawing>
+          <wp:inline distT="0" distB="0" distL="0" distR="0" wp14:anchorId="795AA771" wp14:editId="7437CC97">
+            <wp:extent cx="4629796" cy="695422"/>
+            <wp:effectExtent l="0" t="0" r="0" b="9525"/>
+            <wp:docPr id="13" name="Picture 13"/>
+            <wp:cNvGraphicFramePr>
+              <a:graphicFrameLocks xmlns:a="http://schemas.openxmlformats.org/drawingml/2006/main" noChangeAspect="1"/>
+            </wp:cNvGraphicFramePr>
+            <a:graphic xmlns:a="http://schemas.openxmlformats.org/drawingml/2006/main">
+              <a:graphicData uri="http://schemas.openxmlformats.org/drawingml/2006/picture">
+                <pic:pic xmlns:pic="http://schemas.openxmlformats.org/drawingml/2006/picture">
+                  <pic:nvPicPr>
+                    <pic:cNvPr id="1" name=""/>
+                    <pic:cNvPicPr/>
+                  </pic:nvPicPr>
+                  <pic:blipFill>
+                    <a:blip r:embed="rId9"/>
+                    <a:stretch>
+                      <a:fillRect/>
+                    </a:stretch>
+                  </pic:blipFill>
+                  <pic:spPr>
+                    <a:xfrm>
+                      <a:off x="0" y="0"/>
+                      <a:ext cx="4629796" cy="695422"/>
+                    </a:xfrm>
+                    <a:prstGeom prst="rect">
+                      <a:avLst/>
+                    </a:prstGeom>
+                  </pic:spPr>
+                </pic:pic>
+              </a:graphicData>
+            </a:graphic>
+          </wp:inline>
+        </w:drawing>
+      </w:r>
+    </w:p>
+    <w:p>
+      <w:r>
+        <w:drawing>
+          <wp:inline distT="0" distB="0" distL="0" distR="0" wp14:anchorId="2F2C9708" wp14:editId="5216269A">
+            <wp:extent cx="4629796" cy="3648584"/>
+            <wp:effectExtent l="0" t="0" r="0" b="9525"/>
+            <wp:docPr id="14" name="Picture 14"/>
+            <wp:cNvGraphicFramePr>
+              <a:graphicFrameLocks xmlns:a="http://schemas.openxmlformats.org/drawingml/2006/main" noChangeAspect="1"/>
+            </wp:cNvGraphicFramePr>
+            <a:graphic xmlns:a="http://schemas.openxmlformats.org/drawingml/2006/main">
+              <a:graphicData uri="http://schemas.openxmlformats.org/drawingml/2006/picture">
+                <pic:pic xmlns:pic="http://schemas.openxmlformats.org/drawingml/2006/picture">
+                  <pic:nvPicPr>
+                    <pic:cNvPr id="1" name=""/>
+                    <pic:cNvPicPr/>
+                  </pic:nvPicPr>
+                  <pic:blipFill>
+                    <a:blip r:embed="rId10"/>
+                    <a:stretch>
+                      <a:fillRect/>
+                    </a:stretch>
+                  </pic:blipFill>
+                  <pic:spPr>
+                    <a:xfrm>
+                      <a:off x="0" y="0"/>
+                      <a:ext cx="4629796" cy="3648584"/>
+                    </a:xfrm>
+                    <a:prstGeom prst="rect">
+                      <a:avLst/>
+                    </a:prstGeom>
+                  </pic:spPr>
+                </pic:pic>
+              </a:graphicData>
+            </a:graphic>
+          </wp:inline>
+        </w:drawing>
       </w:r>
       <w:bookmarkStart w:id="0" w:name="_GoBack"/>
       <w:bookmarkEnd w:id="0"/>
     </w:p>
+    <w:p>
+      <w:r>
+        <w:lastRenderedPageBreak/>
+        <w:drawing>
+          <wp:inline distT="0" distB="0" distL="0" distR="0" wp14:anchorId="6281CD1C" wp14:editId="172FB6EE">
+            <wp:extent cx="4629796" cy="1124107"/>
+            <wp:effectExtent l="0" t="0" r="0" b="0"/>
+            <wp:docPr id="15" name="Picture 15"/>
+            <wp:cNvGraphicFramePr>
+              <a:graphicFrameLocks xmlns:a="http://schemas.openxmlformats.org/drawingml/2006/main" noChangeAspect="1"/>
+            </wp:cNvGraphicFramePr>
+            <a:graphic xmlns:a="http://schemas.openxmlformats.org/drawingml/2006/main">
+              <a:graphicData uri="http://schemas.openxmlformats.org/drawingml/2006/picture">
+                <pic:pic xmlns:pic="http://schemas.openxmlformats.org/drawingml/2006/picture">
+                  <pic:nvPicPr>
+                    <pic:cNvPr id="1" name=""/>
+                    <pic:cNvPicPr/>
+                  </pic:nvPicPr>
+                  <pic:blipFill>
+                    <a:blip r:embed="rId11"/>
+                    <a:stretch>
+                      <a:fillRect/>
+                    </a:stretch>
+                  </pic:blipFill>
+                  <pic:spPr>
+                    <a:xfrm>
+                      <a:off x="0" y="0"/>
+                      <a:ext cx="4629796" cy="1124107"/>
+                    </a:xfrm>
+                    <a:prstGeom prst="rect">
+                      <a:avLst/>
+                    </a:prstGeom>
+                  </pic:spPr>
+                </pic:pic>
+              </a:graphicData>
+            </a:graphic>
+          </wp:inline>
+        </w:drawing>
+      </w:r>
+    </w:p>
+    <w:p/>
     <w:sectPr>
       <w:pgSz w:w="11906" w:h="16838"/>
       <w:pgMar w:top="1440" w:right="1440" w:bottom="1440" w:left="1440" w:header="708" w:footer="708" w:gutter="0"/>
@@ -623,6 +960,95 @@
     </w:lvl>
   </w:abstractNum>
   <w:abstractNum w:abstractNumId="3" w15:restartNumberingAfterBreak="0">
+    <w:nsid w:val="53605207"/>
+    <w:multiLevelType w:val="hybridMultilevel"/>
+    <w:tmpl w:val="DCBCAE8A"/>
+    <w:lvl w:ilvl="0" w:tplc="0C09000F">
+      <w:start w:val="1"/>
+      <w:numFmt w:val="decimal"/>
+      <w:lvlText w:val="%1."/>
+      <w:lvlJc w:val="left"/>
+      <w:pPr>
+        <w:ind w:left="720" w:hanging="360"/>
+      </w:pPr>
+      <w:rPr>
+        <w:rFonts w:hint="default"/>
+      </w:rPr>
+    </w:lvl>
+    <w:lvl w:ilvl="1" w:tplc="0C090019" w:tentative="1">
+      <w:start w:val="1"/>
+      <w:numFmt w:val="lowerLetter"/>
+      <w:lvlText w:val="%2."/>
+      <w:lvlJc w:val="left"/>
+      <w:pPr>
+        <w:ind w:left="1440" w:hanging="360"/>
+      </w:pPr>
+    </w:lvl>
+    <w:lvl w:ilvl="2" w:tplc="0C09001B" w:tentative="1">
+      <w:start w:val="1"/>
+      <w:numFmt w:val="lowerRoman"/>
+      <w:lvlText w:val="%3."/>
+      <w:lvlJc w:val="right"/>
+      <w:pPr>
+        <w:ind w:left="2160" w:hanging="180"/>
+      </w:pPr>
+    </w:lvl>
+    <w:lvl w:ilvl="3" w:tplc="0C09000F" w:tentative="1">
+      <w:start w:val="1"/>
+      <w:numFmt w:val="decimal"/>
+      <w:lvlText w:val="%4."/>
+      <w:lvlJc w:val="left"/>
+      <w:pPr>
+        <w:ind w:left="2880" w:hanging="360"/>
+      </w:pPr>
+    </w:lvl>
+    <w:lvl w:ilvl="4" w:tplc="0C090019" w:tentative="1">
+      <w:start w:val="1"/>
+      <w:numFmt w:val="lowerLetter"/>
+      <w:lvlText w:val="%5."/>
+      <w:lvlJc w:val="left"/>
+      <w:pPr>
+        <w:ind w:left="3600" w:hanging="360"/>
+      </w:pPr>
+    </w:lvl>
+    <w:lvl w:ilvl="5" w:tplc="0C09001B" w:tentative="1">
+      <w:start w:val="1"/>
+      <w:numFmt w:val="lowerRoman"/>
+      <w:lvlText w:val="%6."/>
+      <w:lvlJc w:val="right"/>
+      <w:pPr>
+        <w:ind w:left="4320" w:hanging="180"/>
+      </w:pPr>
+    </w:lvl>
+    <w:lvl w:ilvl="6" w:tplc="0C09000F" w:tentative="1">
+      <w:start w:val="1"/>
+      <w:numFmt w:val="decimal"/>
+      <w:lvlText w:val="%7."/>
+      <w:lvlJc w:val="left"/>
+      <w:pPr>
+        <w:ind w:left="5040" w:hanging="360"/>
+      </w:pPr>
+    </w:lvl>
+    <w:lvl w:ilvl="7" w:tplc="0C090019" w:tentative="1">
+      <w:start w:val="1"/>
+      <w:numFmt w:val="lowerLetter"/>
+      <w:lvlText w:val="%8."/>
+      <w:lvlJc w:val="left"/>
+      <w:pPr>
+        <w:ind w:left="5760" w:hanging="360"/>
+      </w:pPr>
+    </w:lvl>
+    <w:lvl w:ilvl="8" w:tplc="0C09001B" w:tentative="1">
+      <w:start w:val="1"/>
+      <w:numFmt w:val="lowerRoman"/>
+      <w:lvlText w:val="%9."/>
+      <w:lvlJc w:val="right"/>
+      <w:pPr>
+        <w:ind w:left="6480" w:hanging="180"/>
+      </w:pPr>
+    </w:lvl>
+  </w:abstractNum>
+  <w:abstractNum w:abstractNumId="4" w15:restartNumberingAfterBreak="0">
     <w:nsid w:val="681C4BF0"/>
     <w:multiLevelType w:val="hybridMultilevel"/>
     <w:tmpl w:val="867493FC"/>
@@ -715,13 +1141,16 @@
     <w:abstractNumId w:val="1"/>
   </w:num>
   <w:num w:numId="2">
-    <w:abstractNumId w:val="3"/>
+    <w:abstractNumId w:val="4"/>
   </w:num>
   <w:num w:numId="3">
     <w:abstractNumId w:val="2"/>
   </w:num>
   <w:num w:numId="4">
     <w:abstractNumId w:val="0"/>
+  </w:num>
+  <w:num w:numId="5">
+    <w:abstractNumId w:val="3"/>
   </w:num>
 </w:numbering>
 </file>

</xml_diff>